<commit_message>
changed prompt a bit to not address to patient
</commit_message>
<xml_diff>
--- a/Letter_Template_Copy.docx
+++ b/Letter_Template_Copy.docx
@@ -203,28 +203,24 @@
       <w:r>
         <w:br/>
         <w:br/>
-        <w:t>Dear Insurance Company,</w:t>
-        <w:br/>
-        <w:br/>
-        <w:t xml:space="preserve">I am writing on behalf of my patient, [Patient Name], to request coverage for their treatment of anxiety. </w:t>
-        <w:br/>
-        <w:br/>
-        <w:t xml:space="preserve">My name is Dr. Arjun Rao and I am the primary care provider for [Patient Name]. I have been treating [Patient Name] for anxiety since [date]. During this time, I have prescribed [medication] and [therapy] to help manage their symptoms. </w:t>
-        <w:br/>
-        <w:br/>
-        <w:t xml:space="preserve">[Patient Name] has been making progress in their treatment, but I believe that they need additional coverage to help them manage their anxiety. I am requesting coverage for [medication], [therapy], and [additional treatments] to help [Patient Name] manage their anxiety. </w:t>
-        <w:br/>
-        <w:br/>
-        <w:t xml:space="preserve">I understand that insurance companies have to make difficult decisions when it comes to coverage, but I believe that providing coverage for [Patient Name]’s treatment is the best course of action. I am confident that with the right coverage, [Patient Name] will be able to manage their anxiety and lead a healthier life. </w:t>
-        <w:br/>
-        <w:br/>
-        <w:t xml:space="preserve">Thank you for your time and consideration. I look forward to hearing from you soon. </w:t>
+        <w:t>Dear Mr. Smith,</w:t>
+        <w:br/>
+        <w:br/>
+        <w:t xml:space="preserve">I am writing to you on behalf of Dr. Rao, a health provider at our practice. We are writing to inform you that your patient, who is suffering from colon cancer, needs insurance coverage for hospitalization. </w:t>
+        <w:br/>
+        <w:br/>
+        <w:t xml:space="preserve">At our practice, we strive to provide the best care possible for our patients. We understand that hospitalization can be expensive and we want to ensure that our patients have the coverage they need. We are confident that with the right insurance coverage, our patient will be able to receive the care they need. </w:t>
+        <w:br/>
+        <w:br/>
+        <w:t xml:space="preserve">We understand that insurance coverage can be complicated and we are here to help. We are available to answer any questions you may have and provide any additional information you may need. We are also available to discuss any other options that may be available to our patient. </w:t>
+        <w:br/>
+        <w:br/>
+        <w:t xml:space="preserve">We appreciate your time and consideration in this matter. We look forward to hearing from you soon. </w:t>
         <w:br/>
         <w:br/>
         <w:t xml:space="preserve">Sincerely, </w:t>
         <w:br/>
-        <w:br/>
-        <w:t>Dr. Arjun Rao</w:t>
+        <w:t>Dr. Rao</w:t>
       </w:r>
     </w:p>
     <w:sectPr>

</xml_diff>

<commit_message>
tried to make submit button off when submitting
</commit_message>
<xml_diff>
--- a/Letter_Template_Copy.docx
+++ b/Letter_Template_Copy.docx
@@ -203,24 +203,34 @@
       <w:r>
         <w:br/>
         <w:br/>
-        <w:t>Dear Mr. Smith,</w:t>
-        <w:br/>
-        <w:br/>
-        <w:t xml:space="preserve">I am writing to you on behalf of Dr. Rao, a health provider at our practice. We are writing to inform you that your patient, who is suffering from colon cancer, needs insurance coverage for hospitalization. </w:t>
-        <w:br/>
-        <w:br/>
-        <w:t xml:space="preserve">At our practice, we strive to provide the best care possible for our patients. We understand that hospitalization can be expensive and we want to ensure that our patients have the coverage they need. We are confident that with the right insurance coverage, our patient will be able to receive the care they need. </w:t>
-        <w:br/>
-        <w:br/>
-        <w:t xml:space="preserve">We understand that insurance coverage can be complicated and we are here to help. We are available to answer any questions you may have and provide any additional information you may need. We are also available to discuss any other options that may be available to our patient. </w:t>
-        <w:br/>
-        <w:br/>
-        <w:t xml:space="preserve">We appreciate your time and consideration in this matter. We look forward to hearing from you soon. </w:t>
-        <w:br/>
-        <w:br/>
-        <w:t xml:space="preserve">Sincerely, </w:t>
-        <w:br/>
-        <w:t>Dr. Rao</w:t>
+        <w:t>Provider Name: Dr. John Smith</w:t>
+        <w:br/>
+        <w:t>Addressed To: ABC Insurance Company</w:t>
+        <w:br/>
+        <w:t>Reason for Letter: Request for Coverage</w:t>
+        <w:br/>
+        <w:t>Illness: Diabetes</w:t>
+        <w:br/>
+        <w:br/>
+        <w:t>Dear ABC Insurance Company,</w:t>
+        <w:br/>
+        <w:br/>
+        <w:t>I am writing to request coverage for one of my patients, who has been diagnosed with diabetes. My name is Dr. John Smith and I am the primary care provider for this patient.</w:t>
+        <w:br/>
+        <w:br/>
+        <w:t>The patient has been under my care for the past two years and has been compliant with all of their treatment plans. They have been diligent in taking their medications and following their diet and exercise regimen.</w:t>
+        <w:br/>
+        <w:br/>
+        <w:t>I am confident that the patient will continue to be compliant with their treatment plan and that they will benefit from the coverage that you can provide. I am confident that the coverage will help them to manage their diabetes and improve their overall health.</w:t>
+        <w:br/>
+        <w:br/>
+        <w:t>Thank you for your consideration. I look forward to hearing from you soon.</w:t>
+        <w:br/>
+        <w:br/>
+        <w:t>Sincerely,</w:t>
+        <w:br/>
+        <w:br/>
+        <w:t>Dr. John Smith</w:t>
       </w:r>
     </w:p>
     <w:sectPr>

</xml_diff>

<commit_message>
changed text field size
</commit_message>
<xml_diff>
--- a/Letter_Template_Copy.docx
+++ b/Letter_Template_Copy.docx
@@ -203,34 +203,27 @@
       <w:r>
         <w:br/>
         <w:br/>
-        <w:t>Provider Name: Dr. John Smith</w:t>
-        <w:br/>
-        <w:t>Addressed To: ABC Insurance Company</w:t>
-        <w:br/>
-        <w:t>Reason for Letter: Request for Coverage</w:t>
-        <w:br/>
-        <w:t>Illness: Diabetes</w:t>
-        <w:br/>
-        <w:br/>
-        <w:t>Dear ABC Insurance Company,</w:t>
-        <w:br/>
-        <w:br/>
-        <w:t>I am writing to request coverage for one of my patients, who has been diagnosed with diabetes. My name is Dr. John Smith and I am the primary care provider for this patient.</w:t>
-        <w:br/>
-        <w:br/>
-        <w:t>The patient has been under my care for the past two years and has been compliant with all of their treatment plans. They have been diligent in taking their medications and following their diet and exercise regimen.</w:t>
-        <w:br/>
-        <w:br/>
-        <w:t>I am confident that the patient will continue to be compliant with their treatment plan and that they will benefit from the coverage that you can provide. I am confident that the coverage will help them to manage their diabetes and improve their overall health.</w:t>
-        <w:br/>
-        <w:br/>
-        <w:t>Thank you for your consideration. I look forward to hearing from you soon.</w:t>
+        <w:t>Dear lhkbjb;knj,</w:t>
+        <w:br/>
+        <w:br/>
+        <w:t>This letter is being sent on behalf of jkn;jnj;l, a health provider practice. We are writing to inform you of a patient who has been diagnosed with pjh;lkj;.</w:t>
+        <w:br/>
+        <w:br/>
+        <w:t>We understand that this is a difficult time for the patient and their family, and we are here to provide the best care possible. Our team of experienced professionals is dedicated to providing the highest quality of care and support.</w:t>
+        <w:br/>
+        <w:br/>
+        <w:t>We are committed to providing the patient with the best possible treatment plan. We will work closely with the patient and their family to ensure that they receive the best care possible.</w:t>
+        <w:br/>
+        <w:br/>
+        <w:t>We understand that this is a difficult time for the patient and their family, and we are here to provide the best care possible. We are here to provide support and guidance throughout the entire process.</w:t>
+        <w:br/>
+        <w:br/>
+        <w:t>Thank you for your time and consideration. If you have any questions or concerns, please do not hesitate to contact us.</w:t>
         <w:br/>
         <w:br/>
         <w:t>Sincerely,</w:t>
         <w:br/>
-        <w:br/>
-        <w:t>Dr. John Smith</w:t>
+        <w:t>jkn;jnj;l</w:t>
       </w:r>
     </w:p>
     <w:sectPr>

</xml_diff>

<commit_message>
changed backend routes to add api
</commit_message>
<xml_diff>
--- a/Letter_Template_Copy.docx
+++ b/Letter_Template_Copy.docx
@@ -203,25 +203,49 @@
       <w:r>
         <w:br/>
         <w:br/>
-        <w:t>Dear Nikita,</w:t>
-        <w:br/>
-        <w:br/>
-        <w:t xml:space="preserve">I am writing to you on behalf of my patient, [Patient Name] [DOB], who I am treating for depression (ICD-10: F32.9). I am writing to request that [Patient Name] be allowed to take time off school to attend their appointments with me. </w:t>
-        <w:br/>
-        <w:br/>
-        <w:t xml:space="preserve">Depression is a serious mental health disorder that requires ongoing treatment and care. As such, it is important that [Patient Name] attend their appointments regularly to ensure that they can receive the best possible care. </w:t>
-        <w:br/>
-        <w:br/>
-        <w:t xml:space="preserve">I understand that taking time off school can be disruptive, however I believe that it is in the best interests of [Patient Name]’s health and wellbeing that they are able to attend their appointments. </w:t>
-        <w:br/>
-        <w:br/>
-        <w:t>If you have any questions regarding my request, please do not hesitate to contact me.</w:t>
+        <w:t>Dear [Name],</w:t>
+        <w:br/>
+        <w:br/>
+        <w:t xml:space="preserve">I am writing to provide you with an update on [Patient Name]'s [DOB] health. My name is [Provider Name] and I am a health care provider. </w:t>
+        <w:br/>
+        <w:br/>
+        <w:t>I recently saw [Patient Name] for a routine checkup and found that they may have [Diagnosis] (ICD Code: XXXX.XX). I am recommending that they get further testing to confirm the diagnosis and receive treatment if necessary.</w:t>
+        <w:br/>
+        <w:br/>
+        <w:t>I am confident that with the right treatment, [Patient Name] can make a full recovery. I will be happy to provide any additional information you may need.</w:t>
+        <w:br/>
+        <w:br/>
+        <w:t>Thank you for your time and attention to this matter.</w:t>
         <w:br/>
         <w:br/>
         <w:t>Sincerely,</w:t>
         <w:br/>
-        <w:br/>
-        <w:t>Arjun</w:t>
+        <w:t>[Provider Name]</w:t>
+      </w:r>
+    </w:p>
+    <w:p>
+      <w:r>
+        <w:br/>
+        <w:br/>
+        <w:t>Dear Mina,</w:t>
+        <w:br/>
+        <w:br/>
+        <w:t>I am writing to you regarding [Patient Name] [DOB], who is under my care. They have been diagnosed with Attention Deficit Hyperactivity Disorder (ICD-10 F90.0).</w:t>
+        <w:br/>
+        <w:br/>
+        <w:t>Due to their condition, I believe they require more time off school than usual. I understand that this can be a disruption to their education, but I feel that it is necessary in order to ensure their mental health is properly taken care of.</w:t>
+        <w:br/>
+        <w:br/>
+        <w:t>I suggest that [Patient Name] be given a few days off school each week to allow them to rest and recuperate. This will give them the opportunity to focus on their mental health, and in turn, improve their overall quality of life.</w:t>
+        <w:br/>
+        <w:br/>
+        <w:t>If you have any questions or concerns, please do not hesitate to contact me.</w:t>
+        <w:br/>
+        <w:br/>
+        <w:t>Sincerely,</w:t>
+        <w:br/>
+        <w:br/>
+        <w:t>Arun</w:t>
       </w:r>
     </w:p>
     <w:sectPr>

</xml_diff>